<commit_message>
Adding more needed documentations and time plan, and started implementing The testing version of the cleaner LLM
</commit_message>
<xml_diff>
--- a/docs/Extra Research/5) Cleaning the data using an offline LLM.docx
+++ b/docs/Extra Research/5) Cleaning the data using an offline LLM.docx
@@ -33,7 +33,15 @@
         <w:br/>
       </w:r>
       <w:r>
-        <w:t xml:space="preserve">Now going back to cleaning the extracted data, the plan was take this extracted data and feed it to an offline ai model to clean, what are the general steps to start this phase. The task that </w:t>
+        <w:t xml:space="preserve">Now going back to cleaning the extracted data, the plan was </w:t>
+      </w:r>
+      <w:proofErr w:type="gramStart"/>
+      <w:r>
+        <w:t>take</w:t>
+      </w:r>
+      <w:proofErr w:type="gramEnd"/>
+      <w:r>
+        <w:t xml:space="preserve"> this extracted data and feed it to an offline ai model to clean, what are the general steps to start this phase. The task that </w:t>
       </w:r>
       <w:proofErr w:type="spellStart"/>
       <w:r>
@@ -101,8 +109,17 @@
           <w:b/>
           <w:bCs/>
         </w:rPr>
-        <w:t>structured and relevant problem-solution datasets</w:t>
-      </w:r>
+        <w:t xml:space="preserve">structured and relevant problem-solution </w:t>
+      </w:r>
+      <w:proofErr w:type="gramStart"/>
+      <w:r>
+        <w:rPr>
+          <w:b/>
+          <w:bCs/>
+        </w:rPr>
+        <w:t>datasets</w:t>
+      </w:r>
+      <w:proofErr w:type="gramEnd"/>
       <w:r>
         <w:t xml:space="preserve"> using an </w:t>
       </w:r>
@@ -120,7 +137,7 @@
     <w:p>
       <w:r>
         <w:pict w14:anchorId="48248E0D">
-          <v:rect id="_x0000_i1061" style="width:0;height:1.5pt" o:hrstd="t" o:hr="t" fillcolor="#a0a0a0" stroked="f"/>
+          <v:rect id="_x0000_i1025" style="width:0;height:1.5pt" o:hrstd="t" o:hr="t" fillcolor="#a0a0a0" stroked="f"/>
         </w:pict>
       </w:r>
     </w:p>
@@ -233,10 +250,12 @@
         <w:t xml:space="preserve">Drop empty titles, </w:t>
       </w:r>
       <w:proofErr w:type="spellStart"/>
+      <w:proofErr w:type="gramStart"/>
       <w:r>
         <w:t>selftexts</w:t>
       </w:r>
       <w:proofErr w:type="spellEnd"/>
+      <w:proofErr w:type="gramEnd"/>
       <w:r>
         <w:t>, or comments</w:t>
       </w:r>
@@ -252,10 +271,12 @@
         <w:t xml:space="preserve">Drop [deleted], [removed], </w:t>
       </w:r>
       <w:proofErr w:type="spellStart"/>
+      <w:proofErr w:type="gramStart"/>
       <w:r>
         <w:t>bot</w:t>
       </w:r>
       <w:proofErr w:type="spellEnd"/>
+      <w:proofErr w:type="gramEnd"/>
       <w:r>
         <w:t xml:space="preserve"> comments</w:t>
       </w:r>
@@ -313,10 +334,12 @@
         <w:t>: check if title/</w:t>
       </w:r>
       <w:proofErr w:type="spellStart"/>
+      <w:proofErr w:type="gramStart"/>
       <w:r>
         <w:t>selftext</w:t>
       </w:r>
       <w:proofErr w:type="spellEnd"/>
+      <w:proofErr w:type="gramEnd"/>
       <w:r>
         <w:t xml:space="preserve"> mention car models/brands</w:t>
       </w:r>
@@ -357,7 +380,7 @@
     <w:p>
       <w:r>
         <w:pict w14:anchorId="3D6A6D5A">
-          <v:rect id="_x0000_i1062" style="width:0;height:1.5pt" o:hrstd="t" o:hr="t" fillcolor="#a0a0a0" stroked="f"/>
+          <v:rect id="_x0000_i1026" style="width:0;height:1.5pt" o:hrstd="t" o:hr="t" fillcolor="#a0a0a0" stroked="f"/>
         </w:pict>
       </w:r>
     </w:p>
@@ -440,8 +463,13 @@
         <w:t xml:space="preserve">  "</w:t>
       </w:r>
       <w:proofErr w:type="spellStart"/>
-      <w:r>
-        <w:t>post_id</w:t>
+      <w:proofErr w:type="gramStart"/>
+      <w:r>
+        <w:t>post</w:t>
+      </w:r>
+      <w:proofErr w:type="gramEnd"/>
+      <w:r>
+        <w:t>_id</w:t>
       </w:r>
       <w:proofErr w:type="spellEnd"/>
       <w:r>
@@ -478,7 +506,15 @@
     </w:p>
     <w:p>
       <w:r>
-        <w:t xml:space="preserve">    "Happened to me, turned out to be a loose exhaust manifold.",</w:t>
+        <w:t xml:space="preserve">    "Happened to me, </w:t>
+      </w:r>
+      <w:proofErr w:type="gramStart"/>
+      <w:r>
+        <w:t>turned</w:t>
+      </w:r>
+      <w:proofErr w:type="gramEnd"/>
+      <w:r>
+        <w:t xml:space="preserve"> out to be a loose exhaust manifold.",</w:t>
       </w:r>
     </w:p>
     <w:p>
@@ -540,13 +576,21 @@
         </w:numPr>
       </w:pPr>
       <w:r>
-        <w:t>Optionally classify with a small fine-tuned classifier (simple BERT model or rules-based)</w:t>
+        <w:t xml:space="preserve">Optionally classify with a </w:t>
+      </w:r>
+      <w:proofErr w:type="gramStart"/>
+      <w:r>
+        <w:t>small fine-tuned</w:t>
+      </w:r>
+      <w:proofErr w:type="gramEnd"/>
+      <w:r>
+        <w:t xml:space="preserve"> classifier (simple BERT model or rules-based)</w:t>
       </w:r>
     </w:p>
     <w:p>
       <w:r>
         <w:pict w14:anchorId="36F1ED5D">
-          <v:rect id="_x0000_i1063" style="width:0;height:1.5pt" o:hrstd="t" o:hr="t" fillcolor="#a0a0a0" stroked="f"/>
+          <v:rect id="_x0000_i1027" style="width:0;height:1.5pt" o:hrstd="t" o:hr="t" fillcolor="#a0a0a0" stroked="f"/>
         </w:pict>
       </w:r>
     </w:p>
@@ -648,7 +692,15 @@
     </w:p>
     <w:p>
       <w:r>
-        <w:t>1. Check your lifters, could be worn.</w:t>
+        <w:t xml:space="preserve">1. Check your lifters, </w:t>
+      </w:r>
+      <w:proofErr w:type="gramStart"/>
+      <w:r>
+        <w:t>could</w:t>
+      </w:r>
+      <w:proofErr w:type="gramEnd"/>
+      <w:r>
+        <w:t xml:space="preserve"> be worn.</w:t>
       </w:r>
     </w:p>
     <w:p>
@@ -720,8 +772,13 @@
       </w:r>
     </w:p>
     <w:p>
-      <w:r>
-        <w:t xml:space="preserve">If running an offline LLM like Mistral, </w:t>
+      <w:proofErr w:type="gramStart"/>
+      <w:r>
+        <w:t>If running</w:t>
+      </w:r>
+      <w:proofErr w:type="gramEnd"/>
+      <w:r>
+        <w:t xml:space="preserve"> an offline LLM like Mistral, </w:t>
       </w:r>
       <w:proofErr w:type="spellStart"/>
       <w:r>
@@ -744,7 +801,7 @@
       <w:r>
         <w:lastRenderedPageBreak/>
         <w:pict w14:anchorId="7A2BD030">
-          <v:rect id="_x0000_i1064" style="width:0;height:1.5pt" o:hrstd="t" o:hr="t" fillcolor="#a0a0a0" stroked="f"/>
+          <v:rect id="_x0000_i1028" style="width:0;height:1.5pt" o:hrstd="t" o:hr="t" fillcolor="#a0a0a0" stroked="f"/>
         </w:pict>
       </w:r>
     </w:p>
@@ -871,7 +928,7 @@
     <w:p>
       <w:r>
         <w:pict w14:anchorId="7DDEC59C">
-          <v:rect id="_x0000_i1065" style="width:0;height:1.5pt" o:hrstd="t" o:hr="t" fillcolor="#a0a0a0" stroked="f"/>
+          <v:rect id="_x0000_i1029" style="width:0;height:1.5pt" o:hrstd="t" o:hr="t" fillcolor="#a0a0a0" stroked="f"/>
         </w:pict>
       </w:r>
     </w:p>
@@ -906,7 +963,15 @@
         </w:numPr>
       </w:pPr>
       <w:r>
-        <w:t xml:space="preserve">Store final results in a structured database or </w:t>
+        <w:t xml:space="preserve">Store </w:t>
+      </w:r>
+      <w:proofErr w:type="gramStart"/>
+      <w:r>
+        <w:t>final results</w:t>
+      </w:r>
+      <w:proofErr w:type="gramEnd"/>
+      <w:r>
+        <w:t xml:space="preserve"> in a structured database or </w:t>
       </w:r>
       <w:proofErr w:type="spellStart"/>
       <w:r>
@@ -964,7 +1029,7 @@
     <w:p>
       <w:r>
         <w:pict w14:anchorId="664FDB65">
-          <v:rect id="_x0000_i1066" style="width:0;height:1.5pt" o:hrstd="t" o:hr="t" fillcolor="#a0a0a0" stroked="f"/>
+          <v:rect id="_x0000_i1030" style="width:0;height:1.5pt" o:hrstd="t" o:hr="t" fillcolor="#a0a0a0" stroked="f"/>
         </w:pict>
       </w:r>
     </w:p>
@@ -1203,18 +1268,33 @@
         <w:lastRenderedPageBreak/>
         <w:br/>
       </w:r>
-      <w:r>
-        <w:t>  An example of code that prepares the Reddit data for LLM?</w:t>
-      </w:r>
-    </w:p>
-    <w:p>
-      <w:r>
-        <w:t>  Prompt optimization help?</w:t>
-      </w:r>
-    </w:p>
-    <w:p>
-      <w:r>
-        <w:t>  Help choosing or configuring an offline LLM for this?</w:t>
+      <w:proofErr w:type="gramStart"/>
+      <w:r>
+        <w:t>  An</w:t>
+      </w:r>
+      <w:proofErr w:type="gramEnd"/>
+      <w:r>
+        <w:t xml:space="preserve"> example of code that prepares the Reddit data for LLM?</w:t>
+      </w:r>
+    </w:p>
+    <w:p>
+      <w:proofErr w:type="gramStart"/>
+      <w:r>
+        <w:t>  Prompt</w:t>
+      </w:r>
+      <w:proofErr w:type="gramEnd"/>
+      <w:r>
+        <w:t xml:space="preserve"> optimization help?</w:t>
+      </w:r>
+    </w:p>
+    <w:p>
+      <w:proofErr w:type="gramStart"/>
+      <w:r>
+        <w:t>  Help</w:t>
+      </w:r>
+      <w:proofErr w:type="gramEnd"/>
+      <w:r>
+        <w:t xml:space="preserve"> choosing or configuring an offline LLM for this?</w:t>
       </w:r>
     </w:p>
     <w:p/>
@@ -1262,7 +1342,15 @@
     </w:p>
     <w:p>
       <w:r>
-        <w:t xml:space="preserve">Now going back to cleaning the extracted data, the plan was take this extracted data and feed it to an offline ai model to clean, what are the general steps to start this phase. The task that </w:t>
+        <w:t xml:space="preserve">Now going back to cleaning the extracted data, the plan was </w:t>
+      </w:r>
+      <w:proofErr w:type="gramStart"/>
+      <w:r>
+        <w:t>take</w:t>
+      </w:r>
+      <w:proofErr w:type="gramEnd"/>
+      <w:r>
+        <w:t xml:space="preserve"> this extracted data and feed it to an offline ai model to clean, what are the general steps to start this phase. The task that </w:t>
       </w:r>
       <w:proofErr w:type="spellStart"/>
       <w:r>
@@ -1305,18 +1393,22 @@
         <w:t xml:space="preserve"> </w:t>
       </w:r>
       <w:proofErr w:type="spellStart"/>
+      <w:proofErr w:type="gramStart"/>
       <w:r>
         <w:t>llm,Run</w:t>
       </w:r>
       <w:proofErr w:type="spellEnd"/>
+      <w:proofErr w:type="gramEnd"/>
       <w:r>
         <w:t xml:space="preserve"> Offline LLM to Extract Problem-Solution Pairs (needs to be autonomous, Post-Processing &amp; </w:t>
       </w:r>
       <w:proofErr w:type="spellStart"/>
+      <w:proofErr w:type="gramStart"/>
       <w:r>
         <w:t>QA,Prepare</w:t>
       </w:r>
       <w:proofErr w:type="spellEnd"/>
+      <w:proofErr w:type="gramEnd"/>
       <w:r>
         <w:t xml:space="preserve"> for Integration into App. Also given the fact that this is the next phase pipeline, and we will still need to integrate it somehow to </w:t>
       </w:r>
@@ -1337,12 +1429,22 @@
         <w:t xml:space="preserve"> will need to modify the previous pipeline to save the artifact to a subdirectory in my repo, then the cleaning code will take the data from that subdirectory and clean it and then save it to another directory. Think </w:t>
       </w:r>
       <w:proofErr w:type="spellStart"/>
+      <w:proofErr w:type="gramStart"/>
       <w:r>
         <w:t>outloud</w:t>
       </w:r>
       <w:proofErr w:type="spellEnd"/>
-      <w:r>
-        <w:t xml:space="preserve"> for an initial plan to solve these </w:t>
+      <w:proofErr w:type="gramEnd"/>
+      <w:r>
+        <w:t xml:space="preserve"> </w:t>
+      </w:r>
+      <w:proofErr w:type="gramStart"/>
+      <w:r>
+        <w:t>for</w:t>
+      </w:r>
+      <w:proofErr w:type="gramEnd"/>
+      <w:r>
+        <w:t xml:space="preserve"> an initial plan to solve these </w:t>
       </w:r>
       <w:r>
         <w:t>issues.</w:t>
@@ -1369,7 +1471,7 @@
     <w:p>
       <w:r>
         <w:pict w14:anchorId="6CFC893A">
-          <v:rect id="_x0000_i1163" style="width:0;height:1.5pt" o:hralign="center" o:hrstd="t" o:hr="t" fillcolor="#a0a0a0" stroked="f"/>
+          <v:rect id="_x0000_i1031" style="width:0;height:1.5pt" o:hralign="center" o:hrstd="t" o:hr="t" fillcolor="#a0a0a0" stroked="f"/>
         </w:pict>
       </w:r>
     </w:p>
@@ -1401,10 +1503,12 @@
         <w:t xml:space="preserve">You have a large dataset of Reddit posts (title + </w:t>
       </w:r>
       <w:proofErr w:type="spellStart"/>
+      <w:proofErr w:type="gramStart"/>
       <w:r>
         <w:t>selftext</w:t>
       </w:r>
       <w:proofErr w:type="spellEnd"/>
+      <w:proofErr w:type="gramEnd"/>
       <w:r>
         <w:t xml:space="preserve"> + comments) extracted into CSV files. You want to:</w:t>
       </w:r>
@@ -1466,10 +1570,22 @@
           <w:b/>
           <w:bCs/>
         </w:rPr>
-        <w:t>GitHub Actions</w:t>
-      </w:r>
-      <w:r>
-        <w:t>, or at least automate it in a modular/reproducible way.</w:t>
+        <w:t xml:space="preserve">GitHub </w:t>
+      </w:r>
+      <w:proofErr w:type="gramStart"/>
+      <w:r>
+        <w:rPr>
+          <w:b/>
+          <w:bCs/>
+        </w:rPr>
+        <w:t>Actions</w:t>
+      </w:r>
+      <w:r>
+        <w:t>, or</w:t>
+      </w:r>
+      <w:proofErr w:type="gramEnd"/>
+      <w:r>
+        <w:t xml:space="preserve"> at least automate it in a modular/reproducible way.</w:t>
       </w:r>
     </w:p>
     <w:p>
@@ -1487,7 +1603,7 @@
       <w:r>
         <w:lastRenderedPageBreak/>
         <w:pict w14:anchorId="2F2973A7">
-          <v:rect id="_x0000_i1164" style="width:0;height:1.5pt" o:hralign="center" o:hrstd="t" o:hr="t" fillcolor="#a0a0a0" stroked="f"/>
+          <v:rect id="_x0000_i1032" style="width:0;height:1.5pt" o:hralign="center" o:hrstd="t" o:hr="t" fillcolor="#a0a0a0" stroked="f"/>
         </w:pict>
       </w:r>
     </w:p>
@@ -1517,7 +1633,7 @@
     <w:p>
       <w:r>
         <w:pict w14:anchorId="644691A0">
-          <v:rect id="_x0000_i1165" style="width:0;height:1.5pt" o:hralign="center" o:hrstd="t" o:hr="t" fillcolor="#a0a0a0" stroked="f"/>
+          <v:rect id="_x0000_i1033" style="width:0;height:1.5pt" o:hralign="center" o:hrstd="t" o:hr="t" fillcolor="#a0a0a0" stroked="f"/>
         </w:pict>
       </w:r>
     </w:p>
@@ -1542,6 +1658,21 @@
           <w:bCs/>
         </w:rPr>
         <w:t xml:space="preserve"> 1. Revise Existing Pipeline to Support Artifacts</w:t>
+      </w:r>
+      <w:r>
+        <w:rPr>
+          <w:b/>
+          <w:bCs/>
+        </w:rPr>
+        <w:t xml:space="preserve"> </w:t>
+      </w:r>
+      <w:r>
+        <w:rPr>
+          <w:b/>
+          <w:bCs/>
+          <w:color w:val="EE0000"/>
+        </w:rPr>
+        <w:t>(DONE)</w:t>
       </w:r>
     </w:p>
     <w:p>
@@ -1556,10 +1687,22 @@
           <w:b/>
           <w:bCs/>
         </w:rPr>
-        <w:t>Save raw extracted CSV files to</w:t>
-      </w:r>
-      <w:r>
-        <w:t>: data/raw/</w:t>
+        <w:t xml:space="preserve">Save raw extracted CSV files </w:t>
+      </w:r>
+      <w:proofErr w:type="gramStart"/>
+      <w:r>
+        <w:rPr>
+          <w:b/>
+          <w:bCs/>
+        </w:rPr>
+        <w:t>to</w:t>
+      </w:r>
+      <w:r>
+        <w:t>:</w:t>
+      </w:r>
+      <w:proofErr w:type="gramEnd"/>
+      <w:r>
+        <w:t xml:space="preserve"> data/raw/</w:t>
       </w:r>
     </w:p>
     <w:p>
@@ -1594,7 +1737,15 @@
     </w:p>
     <w:p>
       <w:r>
-        <w:t xml:space="preserve">  if: always()</w:t>
+        <w:t xml:space="preserve">  if: </w:t>
+      </w:r>
+      <w:proofErr w:type="gramStart"/>
+      <w:r>
+        <w:t>always(</w:t>
+      </w:r>
+      <w:proofErr w:type="gramEnd"/>
+      <w:r>
+        <w:t>)</w:t>
       </w:r>
     </w:p>
     <w:p>
@@ -1620,7 +1771,7 @@
     <w:p>
       <w:r>
         <w:pict w14:anchorId="024D9DAA">
-          <v:rect id="_x0000_i1166" style="width:0;height:1.5pt" o:hralign="center" o:hrstd="t" o:hr="t" fillcolor="#a0a0a0" stroked="f"/>
+          <v:rect id="_x0000_i1034" style="width:0;height:1.5pt" o:hralign="center" o:hrstd="t" o:hr="t" fillcolor="#a0a0a0" stroked="f"/>
         </w:pict>
       </w:r>
     </w:p>
@@ -1714,6 +1865,7 @@
       </w:r>
     </w:p>
     <w:p>
+      <w:proofErr w:type="gramStart"/>
       <w:r>
         <w:rPr>
           <w:rFonts w:ascii="MS Gothic" w:eastAsia="MS Gothic" w:hAnsi="MS Gothic" w:cs="MS Gothic" w:hint="eastAsia"/>
@@ -1727,7 +1879,11 @@
         <w:t>──</w:t>
       </w:r>
       <w:r>
-        <w:t xml:space="preserve"> prompts/               # Templates to feed LLM</w:t>
+        <w:t xml:space="preserve"> prompts/               #</w:t>
+      </w:r>
+      <w:proofErr w:type="gramEnd"/>
+      <w:r>
+        <w:t xml:space="preserve"> Templates to feed LLM</w:t>
       </w:r>
     </w:p>
     <w:p>
@@ -1774,6 +1930,7 @@
       <w:r>
         <w:t xml:space="preserve">    </w:t>
       </w:r>
+      <w:proofErr w:type="gramStart"/>
       <w:r>
         <w:rPr>
           <w:rFonts w:ascii="MS Gothic" w:eastAsia="MS Gothic" w:hAnsi="MS Gothic" w:cs="MS Gothic" w:hint="eastAsia"/>
@@ -1787,7 +1944,11 @@
         <w:t>──</w:t>
       </w:r>
       <w:r>
-        <w:t xml:space="preserve"> raw/               # input from extractor</w:t>
+        <w:t xml:space="preserve"> raw/               #</w:t>
+      </w:r>
+      <w:proofErr w:type="gramEnd"/>
+      <w:r>
+        <w:t xml:space="preserve"> input from extractor</w:t>
       </w:r>
     </w:p>
     <w:p>
@@ -1798,7 +1959,7 @@
     <w:p>
       <w:r>
         <w:pict w14:anchorId="76A643DE">
-          <v:rect id="_x0000_i1167" style="width:0;height:1.5pt" o:hralign="center" o:hrstd="t" o:hr="t" fillcolor="#a0a0a0" stroked="f"/>
+          <v:rect id="_x0000_i1035" style="width:0;height:1.5pt" o:hralign="center" o:hrstd="t" o:hr="t" fillcolor="#a0a0a0" stroked="f"/>
         </w:pict>
       </w:r>
     </w:p>
@@ -1912,7 +2073,23 @@
           <w:b/>
           <w:bCs/>
         </w:rPr>
-        <w:t>Option B: Hugging Face (Easier to test with initially)</w:t>
+        <w:t xml:space="preserve">Option B: Hugging Face (Easier to </w:t>
+      </w:r>
+      <w:proofErr w:type="gramStart"/>
+      <w:r>
+        <w:rPr>
+          <w:b/>
+          <w:bCs/>
+        </w:rPr>
+        <w:t>test with</w:t>
+      </w:r>
+      <w:proofErr w:type="gramEnd"/>
+      <w:r>
+        <w:rPr>
+          <w:b/>
+          <w:bCs/>
+        </w:rPr>
+        <w:t xml:space="preserve"> initially)</w:t>
       </w:r>
     </w:p>
     <w:p>
@@ -1931,7 +2108,15 @@
       </w:r>
       <w:proofErr w:type="spellEnd"/>
       <w:r>
-        <w:t>/Mistral-7B-Instruct-v0.2 or meta-llama/Meta-Llama-3-8B-Instruct</w:t>
+        <w:t>/Mistral-7B-Instruct-v0.2 or meta-</w:t>
+      </w:r>
+      <w:proofErr w:type="gramStart"/>
+      <w:r>
+        <w:t>llama</w:t>
+      </w:r>
+      <w:proofErr w:type="gramEnd"/>
+      <w:r>
+        <w:t>/Meta-Llama-3-8B-Instruct</w:t>
       </w:r>
     </w:p>
     <w:p>
@@ -1942,13 +2127,21 @@
         </w:numPr>
       </w:pPr>
       <w:r>
-        <w:t>Use with transformers and pipeline(..., model=...)</w:t>
+        <w:t xml:space="preserve">Use with transformers and </w:t>
+      </w:r>
+      <w:proofErr w:type="gramStart"/>
+      <w:r>
+        <w:t>pipeline(</w:t>
+      </w:r>
+      <w:proofErr w:type="gramEnd"/>
+      <w:r>
+        <w:t>..., model=...)</w:t>
       </w:r>
     </w:p>
     <w:p>
       <w:r>
         <w:pict w14:anchorId="638695EF">
-          <v:rect id="_x0000_i1168" style="width:0;height:1.5pt" o:hralign="center" o:hrstd="t" o:hr="t" fillcolor="#a0a0a0" stroked="f"/>
+          <v:rect id="_x0000_i1036" style="width:0;height:1.5pt" o:hralign="center" o:hrstd="t" o:hr="t" fillcolor="#a0a0a0" stroked="f"/>
         </w:pict>
       </w:r>
     </w:p>
@@ -2054,7 +2247,7 @@
     <w:p>
       <w:r>
         <w:pict w14:anchorId="3D32CD2A">
-          <v:rect id="_x0000_i1169" style="width:0;height:1.5pt" o:hralign="center" o:hrstd="t" o:hr="t" fillcolor="#a0a0a0" stroked="f"/>
+          <v:rect id="_x0000_i1037" style="width:0;height:1.5pt" o:hralign="center" o:hrstd="t" o:hr="t" fillcolor="#a0a0a0" stroked="f"/>
         </w:pict>
       </w:r>
     </w:p>
@@ -2120,12 +2313,25 @@
         <w:t xml:space="preserve">for chunk in </w:t>
       </w:r>
       <w:proofErr w:type="spellStart"/>
-      <w:r>
-        <w:t>pd.read_csv</w:t>
+      <w:proofErr w:type="gramStart"/>
+      <w:r>
+        <w:t>pd.read</w:t>
+      </w:r>
+      <w:proofErr w:type="gramEnd"/>
+      <w:r>
+        <w:t>_</w:t>
+      </w:r>
+      <w:proofErr w:type="gramStart"/>
+      <w:r>
+        <w:t>csv</w:t>
       </w:r>
       <w:proofErr w:type="spellEnd"/>
       <w:r>
-        <w:t xml:space="preserve">('data/raw/extracted.csv', </w:t>
+        <w:t>(</w:t>
+      </w:r>
+      <w:proofErr w:type="gramEnd"/>
+      <w:r>
+        <w:t xml:space="preserve">'data/raw/extracted.csv', </w:t>
       </w:r>
       <w:proofErr w:type="spellStart"/>
       <w:r>
@@ -2141,10 +2347,12 @@
         <w:t xml:space="preserve">    results = </w:t>
       </w:r>
       <w:proofErr w:type="spellStart"/>
+      <w:proofErr w:type="gramStart"/>
       <w:r>
         <w:t>model.generate</w:t>
       </w:r>
       <w:proofErr w:type="spellEnd"/>
+      <w:proofErr w:type="gramEnd"/>
       <w:r>
         <w:t>(</w:t>
       </w:r>
@@ -2165,7 +2373,7 @@
     <w:p>
       <w:r>
         <w:pict w14:anchorId="60F587D7">
-          <v:rect id="_x0000_i1170" style="width:0;height:1.5pt" o:hralign="center" o:hrstd="t" o:hr="t" fillcolor="#a0a0a0" stroked="f"/>
+          <v:rect id="_x0000_i1038" style="width:0;height:1.5pt" o:hralign="center" o:hrstd="t" o:hr="t" fillcolor="#a0a0a0" stroked="f"/>
         </w:pict>
       </w:r>
     </w:p>
@@ -2244,7 +2452,7 @@
     <w:p>
       <w:r>
         <w:pict w14:anchorId="46693D2A">
-          <v:rect id="_x0000_i1171" style="width:0;height:1.5pt" o:hralign="center" o:hrstd="t" o:hr="t" fillcolor="#a0a0a0" stroked="f"/>
+          <v:rect id="_x0000_i1039" style="width:0;height:1.5pt" o:hralign="center" o:hrstd="t" o:hr="t" fillcolor="#a0a0a0" stroked="f"/>
         </w:pict>
       </w:r>
     </w:p>
@@ -2312,8 +2520,13 @@
           <w:numId w:val="14"/>
         </w:numPr>
       </w:pPr>
-      <w:r>
-        <w:t>If exists, the local script will run the cleaning phase</w:t>
+      <w:proofErr w:type="gramStart"/>
+      <w:r>
+        <w:t>If</w:t>
+      </w:r>
+      <w:proofErr w:type="gramEnd"/>
+      <w:r>
+        <w:t xml:space="preserve"> exists, the local script will run the cleaning phase</w:t>
       </w:r>
     </w:p>
     <w:p>
@@ -2342,7 +2555,15 @@
     </w:p>
     <w:p>
       <w:r>
-        <w:t>if [ -f trigger_cleaning.txt ]; then</w:t>
+        <w:t xml:space="preserve">if [ -f </w:t>
+      </w:r>
+      <w:proofErr w:type="gramStart"/>
+      <w:r>
+        <w:t>trigger_cleaning.txt ]</w:t>
+      </w:r>
+      <w:proofErr w:type="gramEnd"/>
+      <w:r>
+        <w:t>; then</w:t>
       </w:r>
     </w:p>
     <w:p>
@@ -2387,7 +2608,7 @@
     <w:p>
       <w:r>
         <w:pict w14:anchorId="4E5C49FA">
-          <v:rect id="_x0000_i1172" style="width:0;height:1.5pt" o:hralign="center" o:hrstd="t" o:hr="t" fillcolor="#a0a0a0" stroked="f"/>
+          <v:rect id="_x0000_i1040" style="width:0;height:1.5pt" o:hralign="center" o:hrstd="t" o:hr="t" fillcolor="#a0a0a0" stroked="f"/>
         </w:pict>
       </w:r>
     </w:p>
@@ -2447,6 +2668,7 @@
       </w:r>
     </w:p>
     <w:p>
+      <w:proofErr w:type="gramStart"/>
       <w:r>
         <w:rPr>
           <w:rFonts w:ascii="MS Gothic" w:eastAsia="MS Gothic" w:hAnsi="MS Gothic" w:cs="MS Gothic" w:hint="eastAsia"/>
@@ -2460,7 +2682,11 @@
         <w:t>──</w:t>
       </w:r>
       <w:r>
-        <w:t xml:space="preserve"> extractor/                    # Current working pipeline</w:t>
+        <w:t xml:space="preserve"> extractor/                    #</w:t>
+      </w:r>
+      <w:proofErr w:type="gramEnd"/>
+      <w:r>
+        <w:t xml:space="preserve"> Current working pipeline</w:t>
       </w:r>
     </w:p>
     <w:p>
@@ -2474,6 +2700,7 @@
       </w:r>
     </w:p>
     <w:p>
+      <w:proofErr w:type="gramStart"/>
       <w:r>
         <w:rPr>
           <w:rFonts w:ascii="MS Gothic" w:eastAsia="MS Gothic" w:hAnsi="MS Gothic" w:cs="MS Gothic" w:hint="eastAsia"/>
@@ -2487,7 +2714,11 @@
         <w:t>──</w:t>
       </w:r>
       <w:r>
-        <w:t xml:space="preserve"> cleaner/                      # This new phase</w:t>
+        <w:t xml:space="preserve"> cleaner/                      #</w:t>
+      </w:r>
+      <w:proofErr w:type="gramEnd"/>
+      <w:r>
+        <w:t xml:space="preserve"> This new phase</w:t>
       </w:r>
     </w:p>
     <w:p>
@@ -2551,7 +2782,14 @@
         <w:rPr>
           <w:rFonts w:ascii="Aptos" w:hAnsi="Aptos" w:cs="Aptos"/>
         </w:rPr>
-        <w:t>──</w:t>
+        <w:t>─</w:t>
+      </w:r>
+      <w:proofErr w:type="gramStart"/>
+      <w:r>
+        <w:rPr>
+          <w:rFonts w:ascii="Aptos" w:hAnsi="Aptos" w:cs="Aptos"/>
+        </w:rPr>
+        <w:t>─</w:t>
       </w:r>
       <w:r>
         <w:t xml:space="preserve"> .</w:t>
@@ -2561,6 +2799,7 @@
         <w:t>github</w:t>
       </w:r>
       <w:proofErr w:type="spellEnd"/>
+      <w:proofErr w:type="gramEnd"/>
       <w:r>
         <w:t>/workflows/</w:t>
       </w:r>
@@ -2607,7 +2846,7 @@
     <w:p>
       <w:r>
         <w:pict w14:anchorId="458ECDDE">
-          <v:rect id="_x0000_i1173" style="width:0;height:1.5pt" o:hralign="center" o:hrstd="t" o:hr="t" fillcolor="#a0a0a0" stroked="f"/>
+          <v:rect id="_x0000_i1041" style="width:0;height:1.5pt" o:hralign="center" o:hrstd="t" o:hr="t" fillcolor="#a0a0a0" stroked="f"/>
         </w:pict>
       </w:r>
     </w:p>
@@ -2678,7 +2917,7 @@
     <w:p>
       <w:r>
         <w:pict w14:anchorId="127C9385">
-          <v:rect id="_x0000_i1174" style="width:0;height:1.5pt" o:hralign="center" o:hrstd="t" o:hr="t" fillcolor="#a0a0a0" stroked="f"/>
+          <v:rect id="_x0000_i1042" style="width:0;height:1.5pt" o:hralign="center" o:hrstd="t" o:hr="t" fillcolor="#a0a0a0" stroked="f"/>
         </w:pict>
       </w:r>
     </w:p>
@@ -2993,7 +3232,7 @@
     <w:p>
       <w:r>
         <w:pict w14:anchorId="50340EF0">
-          <v:rect id="_x0000_i1175" style="width:0;height:1.5pt" o:hralign="center" o:hrstd="t" o:hr="t" fillcolor="#a0a0a0" stroked="f"/>
+          <v:rect id="_x0000_i1043" style="width:0;height:1.5pt" o:hralign="center" o:hrstd="t" o:hr="t" fillcolor="#a0a0a0" stroked="f"/>
         </w:pict>
       </w:r>
     </w:p>
@@ -3279,7 +3518,55 @@
           <w:bCs/>
         </w:rPr>
         <w:lastRenderedPageBreak/>
-        <w:t>would this code push the new data to the main directory: - name: Upload raw data artifacts if: always() uses: actions/upload-artifact@v4 with: name: raw-reddit-data path: data/raw/</w:t>
+        <w:t xml:space="preserve">would this code push the new data to the main directory: - name: Upload raw data artifacts if: </w:t>
+      </w:r>
+      <w:proofErr w:type="gramStart"/>
+      <w:r>
+        <w:rPr>
+          <w:b/>
+          <w:bCs/>
+        </w:rPr>
+        <w:t>always(</w:t>
+      </w:r>
+      <w:proofErr w:type="gramEnd"/>
+      <w:r>
+        <w:rPr>
+          <w:b/>
+          <w:bCs/>
+        </w:rPr>
+        <w:t xml:space="preserve">) </w:t>
+      </w:r>
+      <w:proofErr w:type="gramStart"/>
+      <w:r>
+        <w:rPr>
+          <w:b/>
+          <w:bCs/>
+        </w:rPr>
+        <w:t>uses:</w:t>
+      </w:r>
+      <w:proofErr w:type="gramEnd"/>
+      <w:r>
+        <w:rPr>
+          <w:b/>
+          <w:bCs/>
+        </w:rPr>
+        <w:t xml:space="preserve"> actions/upload-artifact@v4 </w:t>
+      </w:r>
+      <w:proofErr w:type="gramStart"/>
+      <w:r>
+        <w:rPr>
+          <w:b/>
+          <w:bCs/>
+        </w:rPr>
+        <w:t>with:</w:t>
+      </w:r>
+      <w:proofErr w:type="gramEnd"/>
+      <w:r>
+        <w:rPr>
+          <w:b/>
+          <w:bCs/>
+        </w:rPr>
+        <w:t xml:space="preserve"> name: raw-reddit-data path: data/raw/</w:t>
       </w:r>
     </w:p>
     <w:p>
@@ -3326,7 +3613,7 @@
           <w:bCs/>
         </w:rPr>
         <w:pict w14:anchorId="51F6DDF3">
-          <v:rect id="_x0000_i1237" style="width:0;height:1.5pt" o:hralign="center" o:hrstd="t" o:hr="t" fillcolor="#a0a0a0" stroked="f"/>
+          <v:rect id="_x0000_i1044" style="width:0;height:1.5pt" o:hralign="center" o:hrstd="t" o:hr="t" fillcolor="#a0a0a0" stroked="f"/>
         </w:pict>
       </w:r>
     </w:p>
@@ -3350,8 +3637,17 @@
           <w:b/>
           <w:bCs/>
         </w:rPr>
-        <w:t xml:space="preserve"> What that line actually does</w:t>
-      </w:r>
+        <w:t xml:space="preserve"> What that line </w:t>
+      </w:r>
+      <w:proofErr w:type="gramStart"/>
+      <w:r>
+        <w:rPr>
+          <w:b/>
+          <w:bCs/>
+        </w:rPr>
+        <w:t>actually does</w:t>
+      </w:r>
+      <w:proofErr w:type="gramEnd"/>
     </w:p>
     <w:p>
       <w:pPr>
@@ -3521,7 +3817,7 @@
           <w:bCs/>
         </w:rPr>
         <w:pict w14:anchorId="06ADA53F">
-          <v:rect id="_x0000_i1238" style="width:0;height:1.5pt" o:hralign="center" o:hrstd="t" o:hr="t" fillcolor="#a0a0a0" stroked="f"/>
+          <v:rect id="_x0000_i1045" style="width:0;height:1.5pt" o:hralign="center" o:hrstd="t" o:hr="t" fillcolor="#a0a0a0" stroked="f"/>
         </w:pict>
       </w:r>
     </w:p>
@@ -3599,7 +3895,7 @@
           <w:bCs/>
         </w:rPr>
         <w:pict w14:anchorId="4EA91FED">
-          <v:rect id="_x0000_i1239" style="width:0;height:1.5pt" o:hralign="center" o:hrstd="t" o:hr="t" fillcolor="#a0a0a0" stroked="f"/>
+          <v:rect id="_x0000_i1046" style="width:0;height:1.5pt" o:hralign="center" o:hrstd="t" o:hr="t" fillcolor="#a0a0a0" stroked="f"/>
         </w:pict>
       </w:r>
     </w:p>
@@ -3768,6 +4064,7 @@
         <w:t xml:space="preserve">    git config --global </w:t>
       </w:r>
       <w:proofErr w:type="spellStart"/>
+      <w:proofErr w:type="gramStart"/>
       <w:r>
         <w:rPr>
           <w:b/>
@@ -3776,6 +4073,7 @@
         <w:t>user.email</w:t>
       </w:r>
       <w:proofErr w:type="spellEnd"/>
+      <w:proofErr w:type="gramEnd"/>
       <w:r>
         <w:rPr>
           <w:b/>
@@ -3800,6 +4098,7 @@
         <w:t>-actions[</w:t>
       </w:r>
       <w:proofErr w:type="spellStart"/>
+      <w:proofErr w:type="gramStart"/>
       <w:r>
         <w:rPr>
           <w:b/>
@@ -3813,7 +4112,15 @@
           <w:b/>
           <w:bCs/>
         </w:rPr>
-        <w:t>]@users.noreply.github.com"</w:t>
+        <w:t>]@</w:t>
+      </w:r>
+      <w:proofErr w:type="gramEnd"/>
+      <w:r>
+        <w:rPr>
+          <w:b/>
+          <w:bCs/>
+        </w:rPr>
+        <w:t>users.noreply.github.com"</w:t>
       </w:r>
     </w:p>
     <w:p>
@@ -4080,7 +4387,15 @@
           <w:b/>
           <w:bCs/>
         </w:rPr>
-        <w:t xml:space="preserve">git push https://x-access-token:${{ </w:t>
+        <w:t xml:space="preserve">git push </w:t>
+      </w:r>
+      <w:proofErr w:type="gramStart"/>
+      <w:r>
+        <w:rPr>
+          <w:b/>
+          <w:bCs/>
+        </w:rPr>
+        <w:t xml:space="preserve">https://x-access-token:${{ </w:t>
       </w:r>
       <w:proofErr w:type="spellStart"/>
       <w:r>
@@ -4088,7 +4403,15 @@
           <w:b/>
           <w:bCs/>
         </w:rPr>
-        <w:t>secrets.GH_PAT</w:t>
+        <w:t>secrets.GH</w:t>
+      </w:r>
+      <w:proofErr w:type="gramEnd"/>
+      <w:r>
+        <w:rPr>
+          <w:b/>
+          <w:bCs/>
+        </w:rPr>
+        <w:t>_PAT</w:t>
       </w:r>
       <w:proofErr w:type="spellEnd"/>
       <w:r>
@@ -4112,7 +4435,7 @@
           <w:bCs/>
         </w:rPr>
         <w:pict w14:anchorId="493AB039">
-          <v:rect id="_x0000_i1240" style="width:0;height:1.5pt" o:hralign="center" o:hrstd="t" o:hr="t" fillcolor="#a0a0a0" stroked="f"/>
+          <v:rect id="_x0000_i1047" style="width:0;height:1.5pt" o:hralign="center" o:hrstd="t" o:hr="t" fillcolor="#a0a0a0" stroked="f"/>
         </w:pict>
       </w:r>
     </w:p>
@@ -4136,8 +4459,17 @@
           <w:b/>
           <w:bCs/>
         </w:rPr>
-        <w:t xml:space="preserve"> TL;DR</w:t>
-      </w:r>
+        <w:t xml:space="preserve"> </w:t>
+      </w:r>
+      <w:proofErr w:type="gramStart"/>
+      <w:r>
+        <w:rPr>
+          <w:b/>
+          <w:bCs/>
+        </w:rPr>
+        <w:t>TL;DR</w:t>
+      </w:r>
+      <w:proofErr w:type="gramEnd"/>
     </w:p>
     <w:p>
       <w:pPr>
@@ -4167,7 +4499,23 @@
           <w:bCs/>
         </w:rPr>
         <w:lastRenderedPageBreak/>
-        <w:t>If you want cleaned data (or any output) to live in the repo, you must explicitly commit + push using Git commands in your workflow, authenticated with a PAT. Let me know if you want a working example tailored to your repo.</w:t>
+        <w:t xml:space="preserve">If you want cleaned data (or any output) to live in the repo, you must explicitly commit + push using Git commands in your workflow, authenticated with a PAT. Let me know if you want a working example tailored to your </w:t>
+      </w:r>
+      <w:proofErr w:type="gramStart"/>
+      <w:r>
+        <w:rPr>
+          <w:b/>
+          <w:bCs/>
+        </w:rPr>
+        <w:t>repo</w:t>
+      </w:r>
+      <w:proofErr w:type="gramEnd"/>
+      <w:r>
+        <w:rPr>
+          <w:b/>
+          <w:bCs/>
+        </w:rPr>
+        <w:t>.</w:t>
       </w:r>
     </w:p>
     <w:p>
@@ -4213,7 +4561,39 @@
           <w:b/>
           <w:bCs/>
         </w:rPr>
-        <w:t xml:space="preserve"> and pushed automatically in the data/raw subdirectory, then later on we will extract the data from there and feed it to the offline ai model then the new cleaned data will be saved in data/cleaned subdirectory</w:t>
+        <w:t xml:space="preserve"> and pushed automatically </w:t>
+      </w:r>
+      <w:proofErr w:type="gramStart"/>
+      <w:r>
+        <w:rPr>
+          <w:b/>
+          <w:bCs/>
+        </w:rPr>
+        <w:t>in</w:t>
+      </w:r>
+      <w:proofErr w:type="gramEnd"/>
+      <w:r>
+        <w:rPr>
+          <w:b/>
+          <w:bCs/>
+        </w:rPr>
+        <w:t xml:space="preserve"> the data/raw subdirectory, then </w:t>
+      </w:r>
+      <w:proofErr w:type="gramStart"/>
+      <w:r>
+        <w:rPr>
+          <w:b/>
+          <w:bCs/>
+        </w:rPr>
+        <w:t>later on</w:t>
+      </w:r>
+      <w:proofErr w:type="gramEnd"/>
+      <w:r>
+        <w:rPr>
+          <w:b/>
+          <w:bCs/>
+        </w:rPr>
+        <w:t xml:space="preserve"> we will extract the data from there and feed it to the offline ai model then the new cleaned data will be saved in data/cleaned subdirectory</w:t>
       </w:r>
     </w:p>
     <w:p>
@@ -4297,7 +4677,7 @@
           <w:bCs/>
         </w:rPr>
         <w:pict w14:anchorId="6B874E79">
-          <v:rect id="_x0000_i1241" style="width:0;height:1.5pt" o:hralign="center" o:hrstd="t" o:hr="t" fillcolor="#a0a0a0" stroked="f"/>
+          <v:rect id="_x0000_i1048" style="width:0;height:1.5pt" o:hralign="center" o:hrstd="t" o:hr="t" fillcolor="#a0a0a0" stroked="f"/>
         </w:pict>
       </w:r>
     </w:p>
@@ -4488,6 +4868,7 @@
         <w:t xml:space="preserve">    git config --global </w:t>
       </w:r>
       <w:proofErr w:type="spellStart"/>
+      <w:proofErr w:type="gramStart"/>
       <w:r>
         <w:rPr>
           <w:b/>
@@ -4496,6 +4877,7 @@
         <w:t>user.email</w:t>
       </w:r>
       <w:proofErr w:type="spellEnd"/>
+      <w:proofErr w:type="gramEnd"/>
       <w:r>
         <w:rPr>
           <w:b/>
@@ -4520,6 +4902,7 @@
         <w:t>-actions[</w:t>
       </w:r>
       <w:proofErr w:type="spellStart"/>
+      <w:proofErr w:type="gramStart"/>
       <w:r>
         <w:rPr>
           <w:b/>
@@ -4533,7 +4916,15 @@
           <w:b/>
           <w:bCs/>
         </w:rPr>
-        <w:t>]@users.noreply.github.com"</w:t>
+        <w:t>]@</w:t>
+      </w:r>
+      <w:proofErr w:type="gramEnd"/>
+      <w:r>
+        <w:rPr>
+          <w:b/>
+          <w:bCs/>
+        </w:rPr>
+        <w:t>users.noreply.github.com"</w:t>
       </w:r>
     </w:p>
     <w:p>
@@ -4578,7 +4969,15 @@
           <w:b/>
           <w:bCs/>
         </w:rPr>
-        <w:t xml:space="preserve">    git pull origin ${{ </w:t>
+        <w:t xml:space="preserve">    git pull origin $</w:t>
+      </w:r>
+      <w:proofErr w:type="gramStart"/>
+      <w:r>
+        <w:rPr>
+          <w:b/>
+          <w:bCs/>
+        </w:rPr>
+        <w:t xml:space="preserve">{{ </w:t>
       </w:r>
       <w:proofErr w:type="spellStart"/>
       <w:r>
@@ -4586,7 +4985,23 @@
           <w:b/>
           <w:bCs/>
         </w:rPr>
-        <w:t>github.ref_name</w:t>
+        <w:t>github.ref</w:t>
+      </w:r>
+      <w:proofErr w:type="gramEnd"/>
+      <w:r>
+        <w:rPr>
+          <w:b/>
+          <w:bCs/>
+        </w:rPr>
+        <w:t>_</w:t>
+      </w:r>
+      <w:proofErr w:type="gramStart"/>
+      <w:r>
+        <w:rPr>
+          <w:b/>
+          <w:bCs/>
+        </w:rPr>
+        <w:t>name</w:t>
       </w:r>
       <w:proofErr w:type="spellEnd"/>
       <w:r>
@@ -4594,7 +5009,15 @@
           <w:b/>
           <w:bCs/>
         </w:rPr>
-        <w:t xml:space="preserve"> }}</w:t>
+        <w:t xml:space="preserve"> }</w:t>
+      </w:r>
+      <w:proofErr w:type="gramEnd"/>
+      <w:r>
+        <w:rPr>
+          <w:b/>
+          <w:bCs/>
+        </w:rPr>
+        <w:t>}</w:t>
       </w:r>
     </w:p>
     <w:p>
@@ -4737,22 +5160,46 @@
           <w:b/>
           <w:bCs/>
         </w:rPr>
-        <w:t xml:space="preserve"> Add new raw Reddit data [$(date +'%Y-%m-%d %H:%M:%S')]"</w:t>
-      </w:r>
-    </w:p>
-    <w:p>
-      <w:pPr>
-        <w:rPr>
-          <w:b/>
-          <w:bCs/>
-        </w:rPr>
-      </w:pPr>
-      <w:r>
-        <w:rPr>
-          <w:b/>
-          <w:bCs/>
-        </w:rPr>
-        <w:t xml:space="preserve">      git push origin ${{ </w:t>
+        <w:t xml:space="preserve"> Add new raw Reddit data [$(date +'%Y-%m-%d %</w:t>
+      </w:r>
+      <w:proofErr w:type="gramStart"/>
+      <w:r>
+        <w:rPr>
+          <w:b/>
+          <w:bCs/>
+        </w:rPr>
+        <w:t>H:%M:%</w:t>
+      </w:r>
+      <w:proofErr w:type="gramEnd"/>
+      <w:r>
+        <w:rPr>
+          <w:b/>
+          <w:bCs/>
+        </w:rPr>
+        <w:t>S')]"</w:t>
+      </w:r>
+    </w:p>
+    <w:p>
+      <w:pPr>
+        <w:rPr>
+          <w:b/>
+          <w:bCs/>
+        </w:rPr>
+      </w:pPr>
+      <w:r>
+        <w:rPr>
+          <w:b/>
+          <w:bCs/>
+        </w:rPr>
+        <w:t xml:space="preserve">      git push origin $</w:t>
+      </w:r>
+      <w:proofErr w:type="gramStart"/>
+      <w:r>
+        <w:rPr>
+          <w:b/>
+          <w:bCs/>
+        </w:rPr>
+        <w:t xml:space="preserve">{{ </w:t>
       </w:r>
       <w:proofErr w:type="spellStart"/>
       <w:r>
@@ -4760,7 +5207,23 @@
           <w:b/>
           <w:bCs/>
         </w:rPr>
-        <w:t>github.ref_name</w:t>
+        <w:t>github.ref</w:t>
+      </w:r>
+      <w:proofErr w:type="gramEnd"/>
+      <w:r>
+        <w:rPr>
+          <w:b/>
+          <w:bCs/>
+        </w:rPr>
+        <w:t>_</w:t>
+      </w:r>
+      <w:proofErr w:type="gramStart"/>
+      <w:r>
+        <w:rPr>
+          <w:b/>
+          <w:bCs/>
+        </w:rPr>
+        <w:t>name</w:t>
       </w:r>
       <w:proofErr w:type="spellEnd"/>
       <w:r>
@@ -4768,7 +5231,15 @@
           <w:b/>
           <w:bCs/>
         </w:rPr>
-        <w:t xml:space="preserve"> }}</w:t>
+        <w:t xml:space="preserve"> }</w:t>
+      </w:r>
+      <w:proofErr w:type="gramEnd"/>
+      <w:r>
+        <w:rPr>
+          <w:b/>
+          <w:bCs/>
+        </w:rPr>
+        <w:t>}</w:t>
       </w:r>
     </w:p>
     <w:p>
@@ -4906,7 +5377,7 @@
           <w:bCs/>
         </w:rPr>
         <w:pict w14:anchorId="40DA7B02">
-          <v:rect id="_x0000_i1242" style="width:0;height:1.5pt" o:hralign="center" o:hrstd="t" o:hr="t" fillcolor="#a0a0a0" stroked="f"/>
+          <v:rect id="_x0000_i1049" style="width:0;height:1.5pt" o:hralign="center" o:hrstd="t" o:hr="t" fillcolor="#a0a0a0" stroked="f"/>
         </w:pict>
       </w:r>
     </w:p>
@@ -5118,7 +5589,7 @@
           <w:bCs/>
         </w:rPr>
         <w:pict w14:anchorId="18ADC9BB">
-          <v:rect id="_x0000_i1243" style="width:0;height:1.5pt" o:hralign="center" o:hrstd="t" o:hr="t" fillcolor="#a0a0a0" stroked="f"/>
+          <v:rect id="_x0000_i1050" style="width:0;height:1.5pt" o:hralign="center" o:hrstd="t" o:hr="t" fillcolor="#a0a0a0" stroked="f"/>
         </w:pict>
       </w:r>
     </w:p>
@@ -5204,7 +5675,15 @@
           <w:b/>
           <w:bCs/>
         </w:rPr>
-        <w:t xml:space="preserve">git push origin ${{ </w:t>
+        <w:t>git push origin $</w:t>
+      </w:r>
+      <w:proofErr w:type="gramStart"/>
+      <w:r>
+        <w:rPr>
+          <w:b/>
+          <w:bCs/>
+        </w:rPr>
+        <w:t xml:space="preserve">{{ </w:t>
       </w:r>
       <w:proofErr w:type="spellStart"/>
       <w:r>
@@ -5212,7 +5691,23 @@
           <w:b/>
           <w:bCs/>
         </w:rPr>
-        <w:t>github.ref_name</w:t>
+        <w:t>github.ref</w:t>
+      </w:r>
+      <w:proofErr w:type="gramEnd"/>
+      <w:r>
+        <w:rPr>
+          <w:b/>
+          <w:bCs/>
+        </w:rPr>
+        <w:t>_</w:t>
+      </w:r>
+      <w:proofErr w:type="gramStart"/>
+      <w:r>
+        <w:rPr>
+          <w:b/>
+          <w:bCs/>
+        </w:rPr>
+        <w:t>name</w:t>
       </w:r>
       <w:proofErr w:type="spellEnd"/>
       <w:r>
@@ -5220,7 +5715,15 @@
           <w:b/>
           <w:bCs/>
         </w:rPr>
-        <w:t xml:space="preserve"> }}</w:t>
+        <w:t xml:space="preserve"> }</w:t>
+      </w:r>
+      <w:proofErr w:type="gramEnd"/>
+      <w:r>
+        <w:rPr>
+          <w:b/>
+          <w:bCs/>
+        </w:rPr>
+        <w:t>}</w:t>
       </w:r>
     </w:p>
     <w:p>
@@ -5282,7 +5785,15 @@
           <w:b/>
           <w:bCs/>
         </w:rPr>
-        <w:t xml:space="preserve">git push https://x-access-token:${{ </w:t>
+        <w:t xml:space="preserve">git push </w:t>
+      </w:r>
+      <w:proofErr w:type="gramStart"/>
+      <w:r>
+        <w:rPr>
+          <w:b/>
+          <w:bCs/>
+        </w:rPr>
+        <w:t xml:space="preserve">https://x-access-token:${{ </w:t>
       </w:r>
       <w:proofErr w:type="spellStart"/>
       <w:r>
@@ -5290,7 +5801,15 @@
           <w:b/>
           <w:bCs/>
         </w:rPr>
-        <w:t>secrets.GH_PAT</w:t>
+        <w:t>secrets.GH</w:t>
+      </w:r>
+      <w:proofErr w:type="gramEnd"/>
+      <w:r>
+        <w:rPr>
+          <w:b/>
+          <w:bCs/>
+        </w:rPr>
+        <w:t>_PAT</w:t>
       </w:r>
       <w:proofErr w:type="spellEnd"/>
       <w:r>
@@ -5298,7 +5817,15 @@
           <w:b/>
           <w:bCs/>
         </w:rPr>
-        <w:t xml:space="preserve"> }}@github.com/${{ </w:t>
+        <w:t xml:space="preserve"> }}@github.com/$</w:t>
+      </w:r>
+      <w:proofErr w:type="gramStart"/>
+      <w:r>
+        <w:rPr>
+          <w:b/>
+          <w:bCs/>
+        </w:rPr>
+        <w:t xml:space="preserve">{{ </w:t>
       </w:r>
       <w:proofErr w:type="spellStart"/>
       <w:r>
@@ -5306,7 +5833,23 @@
           <w:b/>
           <w:bCs/>
         </w:rPr>
-        <w:t>github.repository</w:t>
+        <w:t>github</w:t>
+      </w:r>
+      <w:proofErr w:type="gramEnd"/>
+      <w:r>
+        <w:rPr>
+          <w:b/>
+          <w:bCs/>
+        </w:rPr>
+        <w:t>.</w:t>
+      </w:r>
+      <w:proofErr w:type="gramStart"/>
+      <w:r>
+        <w:rPr>
+          <w:b/>
+          <w:bCs/>
+        </w:rPr>
+        <w:t>repository</w:t>
       </w:r>
       <w:proofErr w:type="spellEnd"/>
       <w:r>
@@ -5314,7 +5857,23 @@
           <w:b/>
           <w:bCs/>
         </w:rPr>
-        <w:t xml:space="preserve"> }}.git HEAD:${{ </w:t>
+        <w:t xml:space="preserve"> }}.git</w:t>
+      </w:r>
+      <w:proofErr w:type="gramEnd"/>
+      <w:r>
+        <w:rPr>
+          <w:b/>
+          <w:bCs/>
+        </w:rPr>
+        <w:t xml:space="preserve"> </w:t>
+      </w:r>
+      <w:proofErr w:type="gramStart"/>
+      <w:r>
+        <w:rPr>
+          <w:b/>
+          <w:bCs/>
+        </w:rPr>
+        <w:t xml:space="preserve">HEAD:${{ </w:t>
       </w:r>
       <w:proofErr w:type="spellStart"/>
       <w:r>
@@ -5322,7 +5881,23 @@
           <w:b/>
           <w:bCs/>
         </w:rPr>
-        <w:t>github.ref_name</w:t>
+        <w:t>github.ref</w:t>
+      </w:r>
+      <w:proofErr w:type="gramEnd"/>
+      <w:r>
+        <w:rPr>
+          <w:b/>
+          <w:bCs/>
+        </w:rPr>
+        <w:t>_</w:t>
+      </w:r>
+      <w:proofErr w:type="gramStart"/>
+      <w:r>
+        <w:rPr>
+          <w:b/>
+          <w:bCs/>
+        </w:rPr>
+        <w:t>name</w:t>
       </w:r>
       <w:proofErr w:type="spellEnd"/>
       <w:r>
@@ -5330,22 +5905,46 @@
           <w:b/>
           <w:bCs/>
         </w:rPr>
-        <w:t xml:space="preserve"> }}</w:t>
-      </w:r>
-    </w:p>
-    <w:p>
-      <w:pPr>
-        <w:rPr>
-          <w:b/>
-          <w:bCs/>
-        </w:rPr>
-      </w:pPr>
-      <w:r>
-        <w:rPr>
-          <w:b/>
-          <w:bCs/>
-        </w:rPr>
-        <w:t>This securely pushes your changes using the bot credentials.</w:t>
+        <w:t xml:space="preserve"> }</w:t>
+      </w:r>
+      <w:proofErr w:type="gramEnd"/>
+      <w:r>
+        <w:rPr>
+          <w:b/>
+          <w:bCs/>
+        </w:rPr>
+        <w:t>}</w:t>
+      </w:r>
+    </w:p>
+    <w:p>
+      <w:pPr>
+        <w:rPr>
+          <w:b/>
+          <w:bCs/>
+        </w:rPr>
+      </w:pPr>
+      <w:r>
+        <w:rPr>
+          <w:b/>
+          <w:bCs/>
+        </w:rPr>
+        <w:t xml:space="preserve">This securely pushes your changes using </w:t>
+      </w:r>
+      <w:proofErr w:type="gramStart"/>
+      <w:r>
+        <w:rPr>
+          <w:b/>
+          <w:bCs/>
+        </w:rPr>
+        <w:t>the bot</w:t>
+      </w:r>
+      <w:proofErr w:type="gramEnd"/>
+      <w:r>
+        <w:rPr>
+          <w:b/>
+          <w:bCs/>
+        </w:rPr>
+        <w:t xml:space="preserve"> credentials.</w:t>
       </w:r>
     </w:p>
     <w:p>
@@ -5361,7 +5960,7 @@
           <w:bCs/>
         </w:rPr>
         <w:pict w14:anchorId="5E20C1C8">
-          <v:rect id="_x0000_i1244" style="width:0;height:1.5pt" o:hralign="center" o:hrstd="t" o:hr="t" fillcolor="#a0a0a0" stroked="f"/>
+          <v:rect id="_x0000_i1051" style="width:0;height:1.5pt" o:hralign="center" o:hrstd="t" o:hr="t" fillcolor="#a0a0a0" stroked="f"/>
         </w:pict>
       </w:r>
     </w:p>
@@ -6054,6 +6653,7 @@
         <w:t xml:space="preserve">Now </w:t>
       </w:r>
       <w:proofErr w:type="spellStart"/>
+      <w:proofErr w:type="gramStart"/>
       <w:r>
         <w:rPr>
           <w:b/>
@@ -6064,6 +6664,7 @@
         <w:t>lets</w:t>
       </w:r>
       <w:proofErr w:type="spellEnd"/>
+      <w:proofErr w:type="gramEnd"/>
       <w:r>
         <w:rPr>
           <w:b/>
@@ -6111,8 +6712,19 @@
           <w:sz w:val="32"/>
           <w:szCs w:val="32"/>
         </w:rPr>
-        <w:t xml:space="preserve"> then in that directory it should contain all the needed python code to clean the data \</w:t>
-      </w:r>
+        <w:t xml:space="preserve"> then in that directory it should contain all the needed python code to clean the </w:t>
+      </w:r>
+      <w:proofErr w:type="gramStart"/>
+      <w:r>
+        <w:rPr>
+          <w:b/>
+          <w:bCs/>
+          <w:sz w:val="32"/>
+          <w:szCs w:val="32"/>
+        </w:rPr>
+        <w:t>data \</w:t>
+      </w:r>
+      <w:proofErr w:type="gramEnd"/>
     </w:p>
     <w:p>
       <w:pPr>
@@ -6150,7 +6762,7 @@
           <w:bCs/>
         </w:rPr>
         <w:pict w14:anchorId="55FDBE49">
-          <v:rect id="_x0000_i1271" style="width:0;height:1.5pt" o:hralign="center" o:hrstd="t" o:hr="t" fillcolor="#a0a0a0" stroked="f"/>
+          <v:rect id="_x0000_i1052" style="width:0;height:1.5pt" o:hralign="center" o:hrstd="t" o:hr="t" fillcolor="#a0a0a0" stroked="f"/>
         </w:pict>
       </w:r>
     </w:p>
@@ -6269,6 +6881,126 @@
           <w:b/>
           <w:bCs/>
         </w:rPr>
+        <w:t>─</w:t>
+      </w:r>
+      <w:proofErr w:type="gramStart"/>
+      <w:r>
+        <w:rPr>
+          <w:rFonts w:ascii="Aptos" w:hAnsi="Aptos" w:cs="Aptos"/>
+          <w:b/>
+          <w:bCs/>
+        </w:rPr>
+        <w:t>─</w:t>
+      </w:r>
+      <w:r>
+        <w:rPr>
+          <w:b/>
+          <w:bCs/>
+        </w:rPr>
+        <w:t xml:space="preserve"> .</w:t>
+      </w:r>
+      <w:proofErr w:type="spellStart"/>
+      <w:r>
+        <w:rPr>
+          <w:b/>
+          <w:bCs/>
+        </w:rPr>
+        <w:t>github</w:t>
+      </w:r>
+      <w:proofErr w:type="spellEnd"/>
+      <w:proofErr w:type="gramEnd"/>
+      <w:r>
+        <w:rPr>
+          <w:b/>
+          <w:bCs/>
+        </w:rPr>
+        <w:t>/</w:t>
+      </w:r>
+    </w:p>
+    <w:p>
+      <w:pPr>
+        <w:rPr>
+          <w:b/>
+          <w:bCs/>
+        </w:rPr>
+      </w:pPr>
+      <w:r>
+        <w:rPr>
+          <w:b/>
+          <w:bCs/>
+        </w:rPr>
+        <w:t>│   └── workflows/</w:t>
+      </w:r>
+    </w:p>
+    <w:p>
+      <w:pPr>
+        <w:rPr>
+          <w:b/>
+          <w:bCs/>
+        </w:rPr>
+      </w:pPr>
+      <w:r>
+        <w:rPr>
+          <w:b/>
+          <w:bCs/>
+        </w:rPr>
+        <w:t xml:space="preserve">│       └── </w:t>
+      </w:r>
+      <w:proofErr w:type="spellStart"/>
+      <w:proofErr w:type="gramStart"/>
+      <w:r>
+        <w:rPr>
+          <w:b/>
+          <w:bCs/>
+        </w:rPr>
+        <w:t>main.yaml</w:t>
+      </w:r>
+      <w:proofErr w:type="spellEnd"/>
+      <w:proofErr w:type="gramEnd"/>
+      <w:r>
+        <w:rPr>
+          <w:b/>
+          <w:bCs/>
+        </w:rPr>
+        <w:t xml:space="preserve">                   # GitHub Actions workflow</w:t>
+      </w:r>
+    </w:p>
+    <w:p>
+      <w:pPr>
+        <w:rPr>
+          <w:b/>
+          <w:bCs/>
+        </w:rPr>
+      </w:pPr>
+      <w:r>
+        <w:rPr>
+          <w:b/>
+          <w:bCs/>
+        </w:rPr>
+        <w:t>│</w:t>
+      </w:r>
+    </w:p>
+    <w:p>
+      <w:pPr>
+        <w:rPr>
+          <w:b/>
+          <w:bCs/>
+        </w:rPr>
+      </w:pPr>
+      <w:r>
+        <w:rPr>
+          <w:rFonts w:ascii="MS Gothic" w:eastAsia="MS Gothic" w:hAnsi="MS Gothic" w:cs="MS Gothic" w:hint="eastAsia"/>
+          <w:b/>
+          <w:bCs/>
+        </w:rPr>
+        <w:t>├</w:t>
+      </w:r>
+      <w:r>
+        <w:rPr>
+          <w:rFonts w:ascii="Aptos" w:hAnsi="Aptos" w:cs="Aptos"/>
+          <w:b/>
+          <w:bCs/>
+        </w:rPr>
         <w:t>──</w:t>
       </w:r>
       <w:r>
@@ -6276,69 +7008,78 @@
           <w:b/>
           <w:bCs/>
         </w:rPr>
-        <w:t xml:space="preserve"> .</w:t>
-      </w:r>
-      <w:proofErr w:type="spellStart"/>
-      <w:r>
-        <w:rPr>
-          <w:b/>
-          <w:bCs/>
-        </w:rPr>
-        <w:t>github</w:t>
-      </w:r>
-      <w:proofErr w:type="spellEnd"/>
-      <w:r>
-        <w:rPr>
-          <w:b/>
-          <w:bCs/>
-        </w:rPr>
-        <w:t>/</w:t>
-      </w:r>
-    </w:p>
-    <w:p>
-      <w:pPr>
-        <w:rPr>
-          <w:b/>
-          <w:bCs/>
-        </w:rPr>
-      </w:pPr>
-      <w:r>
-        <w:rPr>
-          <w:b/>
-          <w:bCs/>
-        </w:rPr>
-        <w:t>│   └── workflows/</w:t>
-      </w:r>
-    </w:p>
-    <w:p>
-      <w:pPr>
-        <w:rPr>
-          <w:b/>
-          <w:bCs/>
-        </w:rPr>
-      </w:pPr>
-      <w:r>
-        <w:rPr>
-          <w:b/>
-          <w:bCs/>
-        </w:rPr>
-        <w:t xml:space="preserve">│       └── </w:t>
-      </w:r>
-      <w:proofErr w:type="spellStart"/>
-      <w:r>
-        <w:rPr>
-          <w:b/>
-          <w:bCs/>
-        </w:rPr>
-        <w:t>main.yaml</w:t>
-      </w:r>
-      <w:proofErr w:type="spellEnd"/>
-      <w:r>
-        <w:rPr>
-          <w:b/>
-          <w:bCs/>
-        </w:rPr>
-        <w:t xml:space="preserve">                   # GitHub Actions workflow</w:t>
+        <w:t xml:space="preserve"> data/</w:t>
+      </w:r>
+    </w:p>
+    <w:p>
+      <w:pPr>
+        <w:rPr>
+          <w:b/>
+          <w:bCs/>
+        </w:rPr>
+      </w:pPr>
+      <w:proofErr w:type="gramStart"/>
+      <w:r>
+        <w:rPr>
+          <w:b/>
+          <w:bCs/>
+        </w:rPr>
+        <w:t xml:space="preserve">│   </w:t>
+      </w:r>
+      <w:r>
+        <w:rPr>
+          <w:rFonts w:ascii="MS Gothic" w:eastAsia="MS Gothic" w:hAnsi="MS Gothic" w:cs="MS Gothic" w:hint="eastAsia"/>
+          <w:b/>
+          <w:bCs/>
+        </w:rPr>
+        <w:t>├</w:t>
+      </w:r>
+      <w:r>
+        <w:rPr>
+          <w:rFonts w:ascii="Aptos" w:hAnsi="Aptos" w:cs="Aptos"/>
+          <w:b/>
+          <w:bCs/>
+        </w:rPr>
+        <w:t>──</w:t>
+      </w:r>
+      <w:r>
+        <w:rPr>
+          <w:b/>
+          <w:bCs/>
+        </w:rPr>
+        <w:t xml:space="preserve"> raw/                            #</w:t>
+      </w:r>
+      <w:proofErr w:type="gramEnd"/>
+      <w:r>
+        <w:rPr>
+          <w:b/>
+          <w:bCs/>
+        </w:rPr>
+        <w:t xml:space="preserve"> Raw scraped Reddit data</w:t>
+      </w:r>
+    </w:p>
+    <w:p>
+      <w:pPr>
+        <w:rPr>
+          <w:b/>
+          <w:bCs/>
+        </w:rPr>
+      </w:pPr>
+      <w:proofErr w:type="gramStart"/>
+      <w:r>
+        <w:rPr>
+          <w:b/>
+          <w:bCs/>
+        </w:rPr>
+        <w:t>│   └── cleaned/                        #</w:t>
+      </w:r>
+      <w:proofErr w:type="gramEnd"/>
+      <w:r>
+        <w:rPr>
+          <w:b/>
+          <w:bCs/>
+        </w:rPr>
+        <w:t xml:space="preserve"> Cleaned problem-solution pairs</w:t>
       </w:r>
     </w:p>
     <w:p>
@@ -6363,6 +7104,7 @@
           <w:bCs/>
         </w:rPr>
       </w:pPr>
+      <w:proofErr w:type="gramStart"/>
       <w:r>
         <w:rPr>
           <w:rFonts w:ascii="MS Gothic" w:eastAsia="MS Gothic" w:hAnsi="MS Gothic" w:cs="MS Gothic" w:hint="eastAsia"/>
@@ -6384,106 +7126,15 @@
           <w:b/>
           <w:bCs/>
         </w:rPr>
-        <w:t xml:space="preserve"> data/</w:t>
-      </w:r>
-    </w:p>
-    <w:p>
-      <w:pPr>
-        <w:rPr>
-          <w:b/>
-          <w:bCs/>
-        </w:rPr>
-      </w:pPr>
-      <w:r>
-        <w:rPr>
-          <w:b/>
-          <w:bCs/>
-        </w:rPr>
-        <w:t xml:space="preserve">│   </w:t>
-      </w:r>
-      <w:r>
-        <w:rPr>
-          <w:rFonts w:ascii="MS Gothic" w:eastAsia="MS Gothic" w:hAnsi="MS Gothic" w:cs="MS Gothic" w:hint="eastAsia"/>
-          <w:b/>
-          <w:bCs/>
-        </w:rPr>
-        <w:t>├</w:t>
-      </w:r>
-      <w:r>
-        <w:rPr>
-          <w:rFonts w:ascii="Aptos" w:hAnsi="Aptos" w:cs="Aptos"/>
-          <w:b/>
-          <w:bCs/>
-        </w:rPr>
-        <w:t>──</w:t>
-      </w:r>
-      <w:r>
-        <w:rPr>
-          <w:b/>
-          <w:bCs/>
-        </w:rPr>
-        <w:t xml:space="preserve"> raw/                            # Raw scraped Reddit data</w:t>
-      </w:r>
-    </w:p>
-    <w:p>
-      <w:pPr>
-        <w:rPr>
-          <w:b/>
-          <w:bCs/>
-        </w:rPr>
-      </w:pPr>
-      <w:r>
-        <w:rPr>
-          <w:b/>
-          <w:bCs/>
-        </w:rPr>
-        <w:t>│   └── cleaned/                        # Cleaned problem-solution pairs</w:t>
-      </w:r>
-    </w:p>
-    <w:p>
-      <w:pPr>
-        <w:rPr>
-          <w:b/>
-          <w:bCs/>
-        </w:rPr>
-      </w:pPr>
-      <w:r>
-        <w:rPr>
-          <w:b/>
-          <w:bCs/>
-        </w:rPr>
-        <w:t>│</w:t>
-      </w:r>
-    </w:p>
-    <w:p>
-      <w:pPr>
-        <w:rPr>
-          <w:b/>
-          <w:bCs/>
-        </w:rPr>
-      </w:pPr>
-      <w:r>
-        <w:rPr>
-          <w:rFonts w:ascii="MS Gothic" w:eastAsia="MS Gothic" w:hAnsi="MS Gothic" w:cs="MS Gothic" w:hint="eastAsia"/>
-          <w:b/>
-          <w:bCs/>
-        </w:rPr>
-        <w:t>├</w:t>
-      </w:r>
-      <w:r>
-        <w:rPr>
-          <w:rFonts w:ascii="Aptos" w:hAnsi="Aptos" w:cs="Aptos"/>
-          <w:b/>
-          <w:bCs/>
-        </w:rPr>
-        <w:t>──</w:t>
-      </w:r>
-      <w:r>
-        <w:rPr>
-          <w:b/>
-          <w:bCs/>
-        </w:rPr>
-        <w:t xml:space="preserve"> docs/                               # Optional: architecture, setup docs</w:t>
+        <w:t xml:space="preserve"> docs/                               #</w:t>
+      </w:r>
+      <w:proofErr w:type="gramEnd"/>
+      <w:r>
+        <w:rPr>
+          <w:b/>
+          <w:bCs/>
+        </w:rPr>
+        <w:t xml:space="preserve"> Optional: architecture, setup docs</w:t>
       </w:r>
     </w:p>
     <w:p>
@@ -7170,7 +7821,23 @@
           <w:b/>
           <w:bCs/>
         </w:rPr>
-        <w:t xml:space="preserve"> postprocessor.py          # Post-LLM cleanup (validate pairs, reformat)</w:t>
+        <w:t xml:space="preserve"> postprocessor.py          # </w:t>
+      </w:r>
+      <w:proofErr w:type="gramStart"/>
+      <w:r>
+        <w:rPr>
+          <w:b/>
+          <w:bCs/>
+        </w:rPr>
+        <w:t>Post-LLM</w:t>
+      </w:r>
+      <w:proofErr w:type="gramEnd"/>
+      <w:r>
+        <w:rPr>
+          <w:b/>
+          <w:bCs/>
+        </w:rPr>
+        <w:t xml:space="preserve"> cleanup (validate pairs, reformat)</w:t>
       </w:r>
     </w:p>
     <w:p>
@@ -7356,7 +8023,7 @@
           <w:bCs/>
         </w:rPr>
         <w:pict w14:anchorId="0279EA70">
-          <v:rect id="_x0000_i1272" style="width:0;height:1.5pt" o:hralign="center" o:hrstd="t" o:hr="t" fillcolor="#a0a0a0" stroked="f"/>
+          <v:rect id="_x0000_i1053" style="width:0;height:1.5pt" o:hralign="center" o:hrstd="t" o:hr="t" fillcolor="#a0a0a0" stroked="f"/>
         </w:pict>
       </w:r>
     </w:p>
@@ -7510,7 +8177,23 @@
                 <w:b/>
                 <w:bCs/>
               </w:rPr>
-              <w:t>Core logic that reads raw CSV, structures prompts, sends to LLM</w:t>
+              <w:t xml:space="preserve">Core logic that reads raw CSV, structures </w:t>
+            </w:r>
+            <w:proofErr w:type="gramStart"/>
+            <w:r>
+              <w:rPr>
+                <w:b/>
+                <w:bCs/>
+              </w:rPr>
+              <w:t>prompts</w:t>
+            </w:r>
+            <w:proofErr w:type="gramEnd"/>
+            <w:r>
+              <w:rPr>
+                <w:b/>
+                <w:bCs/>
+              </w:rPr>
+              <w:t>, sends to LLM</w:t>
             </w:r>
           </w:p>
         </w:tc>
@@ -7790,7 +8473,7 @@
           <w:bCs/>
         </w:rPr>
         <w:pict w14:anchorId="1A237E17">
-          <v:rect id="_x0000_i1273" style="width:0;height:1.5pt" o:hralign="center" o:hrstd="t" o:hr="t" fillcolor="#a0a0a0" stroked="f"/>
+          <v:rect id="_x0000_i1054" style="width:0;height:1.5pt" o:hralign="center" o:hrstd="t" o:hr="t" fillcolor="#a0a0a0" stroked="f"/>
         </w:pict>
       </w:r>
     </w:p>
@@ -11562,6 +12245,7 @@
   <w:style w:type="character" w:default="1" w:styleId="DefaultParagraphFont">
     <w:name w:val="Default Paragraph Font"/>
     <w:uiPriority w:val="1"/>
+    <w:semiHidden/>
     <w:unhideWhenUsed/>
   </w:style>
   <w:style w:type="table" w:default="1" w:styleId="TableNormal">

</xml_diff>